<commit_message>
Updating files (mainly the ML Foundations course)
</commit_message>
<xml_diff>
--- a/Deep Learning Specialisation (DeepLearning.AI)/4. Convolutional Neural Networks/Quizzes.docx
+++ b/Deep Learning Specialisation (DeepLearning.AI)/4. Convolutional Neural Networks/Quizzes.docx
@@ -784,31 +784,7 @@
           <w:rPr>
             <w:rFonts w:ascii="Cambria Math" w:eastAsiaTheme="minorEastAsia" w:hAnsi="Cambria Math"/>
           </w:rPr>
-          <m:t>31</m:t>
-        </m:r>
-        <m:r>
-          <w:rPr>
-            <w:rFonts w:ascii="Cambria Math" w:eastAsiaTheme="minorEastAsia" w:hAnsi="Cambria Math"/>
-          </w:rPr>
-          <m:t>×</m:t>
-        </m:r>
-        <m:r>
-          <w:rPr>
-            <w:rFonts w:ascii="Cambria Math" w:eastAsiaTheme="minorEastAsia" w:hAnsi="Cambria Math"/>
-          </w:rPr>
-          <m:t>31</m:t>
-        </m:r>
-        <m:r>
-          <w:rPr>
-            <w:rFonts w:ascii="Cambria Math" w:eastAsiaTheme="minorEastAsia" w:hAnsi="Cambria Math"/>
-          </w:rPr>
-          <m:t>×</m:t>
-        </m:r>
-        <m:r>
-          <w:rPr>
-            <w:rFonts w:ascii="Cambria Math" w:eastAsiaTheme="minorEastAsia" w:hAnsi="Cambria Math"/>
-          </w:rPr>
-          <m:t>32</m:t>
+          <m:t>31×31×32</m:t>
         </m:r>
       </m:oMath>
       <w:r>
@@ -866,57 +842,21 @@
           <w:rPr>
             <w:rFonts w:ascii="Cambria Math" w:eastAsiaTheme="minorEastAsia" w:hAnsi="Cambria Math"/>
           </w:rPr>
-          <m:t>63</m:t>
-        </m:r>
+          <m:t>63×63×16</m:t>
+        </m:r>
+      </m:oMath>
+      <w:r>
+        <w:rPr>
+          <w:rFonts w:eastAsiaTheme="minorEastAsia"/>
+        </w:rPr>
+        <w:t xml:space="preserve">, and convolve it with 32 filters that are each </w:t>
+      </w:r>
+      <m:oMath>
         <m:r>
           <w:rPr>
             <w:rFonts w:ascii="Cambria Math" w:eastAsiaTheme="minorEastAsia" w:hAnsi="Cambria Math"/>
           </w:rPr>
-          <m:t>×</m:t>
-        </m:r>
-        <m:r>
-          <w:rPr>
-            <w:rFonts w:ascii="Cambria Math" w:eastAsiaTheme="minorEastAsia" w:hAnsi="Cambria Math"/>
-          </w:rPr>
-          <m:t>63</m:t>
-        </m:r>
-        <m:r>
-          <w:rPr>
-            <w:rFonts w:ascii="Cambria Math" w:eastAsiaTheme="minorEastAsia" w:hAnsi="Cambria Math"/>
-          </w:rPr>
-          <m:t>×</m:t>
-        </m:r>
-        <m:r>
-          <w:rPr>
-            <w:rFonts w:ascii="Cambria Math" w:eastAsiaTheme="minorEastAsia" w:hAnsi="Cambria Math"/>
-          </w:rPr>
-          <m:t>16</m:t>
-        </m:r>
-      </m:oMath>
-      <w:r>
-        <w:rPr>
-          <w:rFonts w:eastAsiaTheme="minorEastAsia"/>
-        </w:rPr>
-        <w:t xml:space="preserve">, and convolve it with 32 filters that are each </w:t>
-      </w:r>
-      <m:oMath>
-        <m:r>
-          <w:rPr>
-            <w:rFonts w:ascii="Cambria Math" w:eastAsiaTheme="minorEastAsia" w:hAnsi="Cambria Math"/>
-          </w:rPr>
-          <m:t>7</m:t>
-        </m:r>
-        <m:r>
-          <w:rPr>
-            <w:rFonts w:ascii="Cambria Math" w:eastAsiaTheme="minorEastAsia" w:hAnsi="Cambria Math"/>
-          </w:rPr>
-          <m:t>×</m:t>
-        </m:r>
-        <m:r>
-          <w:rPr>
-            <w:rFonts w:ascii="Cambria Math" w:eastAsiaTheme="minorEastAsia" w:hAnsi="Cambria Math"/>
-          </w:rPr>
-          <m:t>7</m:t>
+          <m:t>7×7</m:t>
         </m:r>
       </m:oMath>
       <w:r>
@@ -1075,31 +1015,7 @@
           <w:rPr>
             <w:rFonts w:ascii="Cambria Math" w:hAnsi="Cambria Math"/>
           </w:rPr>
-          <m:t>128</m:t>
-        </m:r>
-        <m:r>
-          <w:rPr>
-            <w:rFonts w:ascii="Cambria Math" w:hAnsi="Cambria Math"/>
-          </w:rPr>
-          <m:t>×</m:t>
-        </m:r>
-        <m:r>
-          <w:rPr>
-            <w:rFonts w:ascii="Cambria Math" w:hAnsi="Cambria Math"/>
-          </w:rPr>
-          <m:t>128</m:t>
-        </m:r>
-        <m:r>
-          <w:rPr>
-            <w:rFonts w:ascii="Cambria Math" w:hAnsi="Cambria Math"/>
-          </w:rPr>
-          <m:t>×</m:t>
-        </m:r>
-        <m:r>
-          <w:rPr>
-            <w:rFonts w:ascii="Cambria Math" w:hAnsi="Cambria Math"/>
-          </w:rPr>
-          <m:t>12</m:t>
+          <m:t>128×128×12</m:t>
         </m:r>
       </m:oMath>
       <w:r>
@@ -1129,13 +1045,7 @@
         <w:rPr>
           <w:rFonts w:eastAsiaTheme="minorEastAsia"/>
         </w:rPr>
-        <w:t xml:space="preserve"> (</w:t>
-      </w:r>
-      <w:r>
-        <w:rPr>
-          <w:rFonts w:eastAsiaTheme="minorEastAsia"/>
-        </w:rPr>
-        <w:t xml:space="preserve">Using the formula </w:t>
+        <w:t xml:space="preserve"> (Using the formula </w:t>
       </w:r>
       <m:oMath>
         <m:sSubSup>
@@ -1282,13 +1192,7 @@
               <w:rPr>
                 <w:rFonts w:ascii="Cambria Math" w:eastAsiaTheme="minorEastAsia" w:hAnsi="Cambria Math"/>
               </w:rPr>
-              <m:t>[l-1</m:t>
-            </m:r>
-            <m:r>
-              <w:rPr>
-                <w:rFonts w:ascii="Cambria Math" w:eastAsiaTheme="minorEastAsia" w:hAnsi="Cambria Math"/>
-              </w:rPr>
-              <m:t>]</m:t>
+              <m:t>[l-1]</m:t>
             </m:r>
           </m:sup>
         </m:sSubSup>
@@ -1296,13 +1200,21 @@
           <w:rPr>
             <w:rFonts w:ascii="Cambria Math" w:eastAsiaTheme="minorEastAsia" w:hAnsi="Cambria Math"/>
           </w:rPr>
-          <m:t>=</m:t>
-        </m:r>
+          <m:t>=128</m:t>
+        </m:r>
+      </m:oMath>
+      <w:r>
+        <w:rPr>
+          <w:rFonts w:eastAsiaTheme="minorEastAsia"/>
+        </w:rPr>
+        <w:t xml:space="preserve">, </w:t>
+      </w:r>
+      <m:oMath>
         <m:r>
           <w:rPr>
             <w:rFonts w:ascii="Cambria Math" w:eastAsiaTheme="minorEastAsia" w:hAnsi="Cambria Math"/>
           </w:rPr>
-          <m:t>128</m:t>
+          <m:t>p=0</m:t>
         </m:r>
       </m:oMath>
       <w:r>
@@ -1316,66 +1228,28 @@
           <w:rPr>
             <w:rFonts w:ascii="Cambria Math" w:eastAsiaTheme="minorEastAsia" w:hAnsi="Cambria Math"/>
           </w:rPr>
-          <m:t>p=0</m:t>
-        </m:r>
-      </m:oMath>
-      <w:r>
-        <w:rPr>
-          <w:rFonts w:eastAsiaTheme="minorEastAsia"/>
-        </w:rPr>
-        <w:t xml:space="preserve">, </w:t>
+          <m:t>f=4</m:t>
+        </m:r>
+      </m:oMath>
+      <w:r>
+        <w:rPr>
+          <w:rFonts w:eastAsiaTheme="minorEastAsia"/>
+        </w:rPr>
+        <w:t xml:space="preserve"> and </w:t>
       </w:r>
       <m:oMath>
         <m:r>
           <w:rPr>
             <w:rFonts w:ascii="Cambria Math" w:eastAsiaTheme="minorEastAsia" w:hAnsi="Cambria Math"/>
           </w:rPr>
-          <m:t>f=</m:t>
-        </m:r>
-        <m:r>
-          <w:rPr>
-            <w:rFonts w:ascii="Cambria Math" w:eastAsiaTheme="minorEastAsia" w:hAnsi="Cambria Math"/>
-          </w:rPr>
-          <m:t>4</m:t>
-        </m:r>
-      </m:oMath>
-      <w:r>
-        <w:rPr>
-          <w:rFonts w:eastAsiaTheme="minorEastAsia"/>
-        </w:rPr>
-        <w:t xml:space="preserve"> and </w:t>
-      </w:r>
-      <m:oMath>
-        <m:r>
-          <w:rPr>
-            <w:rFonts w:ascii="Cambria Math" w:eastAsiaTheme="minorEastAsia" w:hAnsi="Cambria Math"/>
-          </w:rPr>
-          <m:t>s=</m:t>
-        </m:r>
-        <m:r>
-          <w:rPr>
-            <w:rFonts w:ascii="Cambria Math" w:eastAsiaTheme="minorEastAsia" w:hAnsi="Cambria Math"/>
-          </w:rPr>
-          <m:t>4</m:t>
-        </m:r>
-      </m:oMath>
-      <w:r>
-        <w:rPr>
-          <w:rFonts w:eastAsiaTheme="minorEastAsia"/>
-        </w:rPr>
-        <w:t xml:space="preserve">, we get </w:t>
-      </w:r>
-      <w:r>
-        <w:rPr>
-          <w:rFonts w:eastAsiaTheme="minorEastAsia"/>
-        </w:rPr>
-        <w:t>32</w:t>
-      </w:r>
-      <w:r>
-        <w:rPr>
-          <w:rFonts w:eastAsiaTheme="minorEastAsia"/>
-        </w:rPr>
-        <w:t xml:space="preserve">. </w:t>
+          <m:t>s=4</m:t>
+        </m:r>
+      </m:oMath>
+      <w:r>
+        <w:rPr>
+          <w:rFonts w:eastAsiaTheme="minorEastAsia"/>
+        </w:rPr>
+        <w:t xml:space="preserve">, we get 32. </w:t>
       </w:r>
       <m:oMath>
         <m:sSubSup>
@@ -1416,13 +1290,7 @@
           <w:rPr>
             <w:rFonts w:ascii="Cambria Math" w:eastAsiaTheme="minorEastAsia" w:hAnsi="Cambria Math"/>
           </w:rPr>
-          <m:t>=</m:t>
-        </m:r>
-        <m:r>
-          <w:rPr>
-            <w:rFonts w:ascii="Cambria Math" w:eastAsiaTheme="minorEastAsia" w:hAnsi="Cambria Math"/>
-          </w:rPr>
-          <m:t>12</m:t>
+          <m:t>=12</m:t>
         </m:r>
       </m:oMath>
       <w:r>
@@ -1459,13 +1327,7 @@
         </w:rPr>
       </w:pPr>
       <w:r>
-        <w:t>False. (</w:t>
-      </w:r>
-      <w:r>
-        <w:t>Everything that influences the loss should appear in the backpropagation because we are computing derivatives. In fact, pooling layers modify the input by choosing one value out of several values in their input volume. Also, to compute derivatives for the layers that have parameters (Convolutions, Fully-Connected), we still need to backpropagate the gradient through the Pooling layers.</w:t>
-      </w:r>
-      <w:r>
-        <w:t>)</w:t>
+        <w:t>False. (Everything that influences the loss should appear in the backpropagation because we are computing derivatives. In fact, pooling layers modify the input by choosing one value out of several values in their input volume. Also, to compute derivatives for the layers that have parameters (Convolutions, Fully-Connected), we still need to backpropagate the gradient through the Pooling layers.)</w:t>
       </w:r>
     </w:p>
     <w:p>
@@ -1549,13 +1411,7 @@
         </w:rPr>
       </w:pPr>
       <w:r>
-        <w:t>True. (W</w:t>
-      </w:r>
-      <w:r>
-        <w:t>eight sharing reduces significantly the number of parameters in a neural network, and sparsity of connections allows us to use a smaller number of inputs thus reducing even further the number of parameters.</w:t>
-      </w:r>
-      <w:r>
-        <w:t>)</w:t>
+        <w:t>True. (Weight sharing reduces significantly the number of parameters in a neural network, and sparsity of connections allows us to use a smaller number of inputs thus reducing even further the number of parameters.)</w:t>
       </w:r>
     </w:p>
     <w:p>
@@ -1577,6 +1433,1532 @@
         <w:lastRenderedPageBreak/>
         <w:t>Week 2 – Deep Convolutional Models</w:t>
       </w:r>
+    </w:p>
+    <w:p>
+      <w:pPr>
+        <w:pStyle w:val="ListParagraph"/>
+        <w:numPr>
+          <w:ilvl w:val="0"/>
+          <w:numId w:val="8"/>
+        </w:numPr>
+      </w:pPr>
+      <w:r>
+        <w:t>Which of the following do you typically see in a CNN?</w:t>
+      </w:r>
+    </w:p>
+    <w:p>
+      <w:pPr>
+        <w:pStyle w:val="ListParagraph"/>
+        <w:numPr>
+          <w:ilvl w:val="1"/>
+          <w:numId w:val="8"/>
+        </w:numPr>
+      </w:pPr>
+      <w:r>
+        <w:t>Use of fully-connected layers after flattening the volume to output classes. (FC layers are typically used in the last few layers to generate the output in classification.)</w:t>
+      </w:r>
+    </w:p>
+    <w:p>
+      <w:pPr>
+        <w:pStyle w:val="ListParagraph"/>
+        <w:numPr>
+          <w:ilvl w:val="0"/>
+          <w:numId w:val="8"/>
+        </w:numPr>
+      </w:pPr>
+      <w:r>
+        <w:t>LeNet-5 made extensive use of padding to create valid convolutions, to avoid increasing the number of channels after every convolutional layer. True/False?</w:t>
+      </w:r>
+    </w:p>
+    <w:p>
+      <w:pPr>
+        <w:pStyle w:val="ListParagraph"/>
+        <w:numPr>
+          <w:ilvl w:val="1"/>
+          <w:numId w:val="8"/>
+        </w:numPr>
+      </w:pPr>
+      <w:r>
+        <w:t>False. (Padding wasn’t used back in 1998 when the LeNet paper was written.)</w:t>
+      </w:r>
+    </w:p>
+    <w:p>
+      <w:pPr>
+        <w:pStyle w:val="ListParagraph"/>
+        <w:numPr>
+          <w:ilvl w:val="0"/>
+          <w:numId w:val="8"/>
+        </w:numPr>
+      </w:pPr>
+      <w:r>
+        <w:t>When using plain neural networks, which curve corresponds to the expected behaviour in theory and which curve corresponds to the behaviour seen in reality?</w:t>
+      </w:r>
+    </w:p>
+    <w:p>
+      <w:pPr>
+        <w:pStyle w:val="ListParagraph"/>
+      </w:pPr>
+      <w:r>
+        <w:rPr>
+          <w:noProof/>
+        </w:rPr>
+        <w:drawing>
+          <wp:inline distT="0" distB="0" distL="0" distR="0" wp14:anchorId="64289E79" wp14:editId="054C676D">
+            <wp:extent cx="2905971" cy="2160000"/>
+            <wp:effectExtent l="0" t="0" r="8890" b="0"/>
+            <wp:docPr id="1" name="Picture 1"/>
+            <wp:cNvGraphicFramePr>
+              <a:graphicFrameLocks xmlns:a="http://schemas.openxmlformats.org/drawingml/2006/main" noChangeAspect="1"/>
+            </wp:cNvGraphicFramePr>
+            <a:graphic xmlns:a="http://schemas.openxmlformats.org/drawingml/2006/main">
+              <a:graphicData uri="http://schemas.openxmlformats.org/drawingml/2006/picture">
+                <pic:pic xmlns:pic="http://schemas.openxmlformats.org/drawingml/2006/picture">
+                  <pic:nvPicPr>
+                    <pic:cNvPr id="0" name="Picture 1"/>
+                    <pic:cNvPicPr>
+                      <a:picLocks noChangeAspect="1" noChangeArrowheads="1"/>
+                    </pic:cNvPicPr>
+                  </pic:nvPicPr>
+                  <pic:blipFill>
+                    <a:blip r:embed="rId5" cstate="print">
+                      <a:extLst>
+                        <a:ext uri="{28A0092B-C50C-407E-A947-70E740481C1C}">
+                          <a14:useLocalDpi xmlns:a14="http://schemas.microsoft.com/office/drawing/2010/main" val="0"/>
+                        </a:ext>
+                      </a:extLst>
+                    </a:blip>
+                    <a:srcRect/>
+                    <a:stretch>
+                      <a:fillRect/>
+                    </a:stretch>
+                  </pic:blipFill>
+                  <pic:spPr bwMode="auto">
+                    <a:xfrm>
+                      <a:off x="0" y="0"/>
+                      <a:ext cx="2905971" cy="2160000"/>
+                    </a:xfrm>
+                    <a:prstGeom prst="rect">
+                      <a:avLst/>
+                    </a:prstGeom>
+                    <a:noFill/>
+                    <a:ln>
+                      <a:noFill/>
+                    </a:ln>
+                  </pic:spPr>
+                </pic:pic>
+              </a:graphicData>
+            </a:graphic>
+          </wp:inline>
+        </w:drawing>
+      </w:r>
+    </w:p>
+    <w:p>
+      <w:pPr>
+        <w:pStyle w:val="ListParagraph"/>
+        <w:numPr>
+          <w:ilvl w:val="1"/>
+          <w:numId w:val="8"/>
+        </w:numPr>
+      </w:pPr>
+      <w:r>
+        <w:t>The green curve depicts the theoretical behaviour and the blue curve depicts the actual behaviour. (In theory, we expect the training error to decrease as the number of layers increases, but in reality, the error starts to increase after a certain number of layers.)</w:t>
+      </w:r>
+    </w:p>
+    <w:p>
+      <w:pPr>
+        <w:pStyle w:val="ListParagraph"/>
+        <w:numPr>
+          <w:ilvl w:val="0"/>
+          <w:numId w:val="8"/>
+        </w:numPr>
+      </w:pPr>
+      <w:r>
+        <w:t>The following equation captures the computation in a ResNet block. What goes into the two blanks?</w:t>
+      </w:r>
+    </w:p>
+    <w:p>
+      <w:pPr>
+        <w:ind w:left="720"/>
+        <w:rPr>
+          <w:rFonts w:eastAsiaTheme="minorEastAsia"/>
+        </w:rPr>
+      </w:pPr>
+      <m:oMathPara>
+        <m:oMath>
+          <m:sSup>
+            <m:sSupPr>
+              <m:ctrlPr>
+                <w:rPr>
+                  <w:rFonts w:ascii="Cambria Math" w:hAnsi="Cambria Math"/>
+                  <w:i/>
+                </w:rPr>
+              </m:ctrlPr>
+            </m:sSupPr>
+            <m:e>
+              <m:r>
+                <w:rPr>
+                  <w:rFonts w:ascii="Cambria Math" w:hAnsi="Cambria Math"/>
+                </w:rPr>
+                <m:t>a</m:t>
+              </m:r>
+            </m:e>
+            <m:sup>
+              <m:r>
+                <w:rPr>
+                  <w:rFonts w:ascii="Cambria Math" w:hAnsi="Cambria Math"/>
+                </w:rPr>
+                <m:t>[l+2]</m:t>
+              </m:r>
+            </m:sup>
+          </m:sSup>
+          <m:r>
+            <w:rPr>
+              <w:rFonts w:ascii="Cambria Math" w:hAnsi="Cambria Math"/>
+            </w:rPr>
+            <m:t>=g(</m:t>
+          </m:r>
+          <m:sSup>
+            <m:sSupPr>
+              <m:ctrlPr>
+                <w:rPr>
+                  <w:rFonts w:ascii="Cambria Math" w:hAnsi="Cambria Math"/>
+                  <w:i/>
+                </w:rPr>
+              </m:ctrlPr>
+            </m:sSupPr>
+            <m:e>
+              <m:r>
+                <w:rPr>
+                  <w:rFonts w:ascii="Cambria Math" w:hAnsi="Cambria Math"/>
+                </w:rPr>
+                <m:t>W</m:t>
+              </m:r>
+            </m:e>
+            <m:sup>
+              <m:d>
+                <m:dPr>
+                  <m:begChr m:val="["/>
+                  <m:endChr m:val="]"/>
+                  <m:ctrlPr>
+                    <w:rPr>
+                      <w:rFonts w:ascii="Cambria Math" w:hAnsi="Cambria Math"/>
+                      <w:i/>
+                    </w:rPr>
+                  </m:ctrlPr>
+                </m:dPr>
+                <m:e>
+                  <m:r>
+                    <w:rPr>
+                      <w:rFonts w:ascii="Cambria Math" w:hAnsi="Cambria Math"/>
+                    </w:rPr>
+                    <m:t>l+2</m:t>
+                  </m:r>
+                </m:e>
+              </m:d>
+            </m:sup>
+          </m:sSup>
+          <m:r>
+            <w:rPr>
+              <w:rFonts w:ascii="Cambria Math" w:hAnsi="Cambria Math"/>
+            </w:rPr>
+            <m:t>g</m:t>
+          </m:r>
+          <m:d>
+            <m:dPr>
+              <m:ctrlPr>
+                <w:rPr>
+                  <w:rFonts w:ascii="Cambria Math" w:hAnsi="Cambria Math"/>
+                  <w:i/>
+                </w:rPr>
+              </m:ctrlPr>
+            </m:dPr>
+            <m:e>
+              <m:sSup>
+                <m:sSupPr>
+                  <m:ctrlPr>
+                    <w:rPr>
+                      <w:rFonts w:ascii="Cambria Math" w:hAnsi="Cambria Math"/>
+                      <w:i/>
+                    </w:rPr>
+                  </m:ctrlPr>
+                </m:sSupPr>
+                <m:e>
+                  <m:r>
+                    <w:rPr>
+                      <w:rFonts w:ascii="Cambria Math" w:hAnsi="Cambria Math"/>
+                    </w:rPr>
+                    <m:t>W</m:t>
+                  </m:r>
+                </m:e>
+                <m:sup>
+                  <m:d>
+                    <m:dPr>
+                      <m:begChr m:val="["/>
+                      <m:endChr m:val="]"/>
+                      <m:ctrlPr>
+                        <w:rPr>
+                          <w:rFonts w:ascii="Cambria Math" w:hAnsi="Cambria Math"/>
+                          <w:i/>
+                        </w:rPr>
+                      </m:ctrlPr>
+                    </m:dPr>
+                    <m:e>
+                      <m:r>
+                        <w:rPr>
+                          <w:rFonts w:ascii="Cambria Math" w:hAnsi="Cambria Math"/>
+                        </w:rPr>
+                        <m:t>l+1</m:t>
+                      </m:r>
+                    </m:e>
+                  </m:d>
+                </m:sup>
+              </m:sSup>
+              <m:sSup>
+                <m:sSupPr>
+                  <m:ctrlPr>
+                    <w:rPr>
+                      <w:rFonts w:ascii="Cambria Math" w:hAnsi="Cambria Math"/>
+                      <w:i/>
+                    </w:rPr>
+                  </m:ctrlPr>
+                </m:sSupPr>
+                <m:e>
+                  <m:r>
+                    <w:rPr>
+                      <w:rFonts w:ascii="Cambria Math" w:hAnsi="Cambria Math"/>
+                    </w:rPr>
+                    <m:t>a</m:t>
+                  </m:r>
+                </m:e>
+                <m:sup>
+                  <m:d>
+                    <m:dPr>
+                      <m:begChr m:val="["/>
+                      <m:endChr m:val="]"/>
+                      <m:ctrlPr>
+                        <w:rPr>
+                          <w:rFonts w:ascii="Cambria Math" w:hAnsi="Cambria Math"/>
+                          <w:i/>
+                        </w:rPr>
+                      </m:ctrlPr>
+                    </m:dPr>
+                    <m:e>
+                      <m:r>
+                        <w:rPr>
+                          <w:rFonts w:ascii="Cambria Math" w:hAnsi="Cambria Math"/>
+                        </w:rPr>
+                        <m:t>l</m:t>
+                      </m:r>
+                    </m:e>
+                  </m:d>
+                </m:sup>
+              </m:sSup>
+              <m:r>
+                <w:rPr>
+                  <w:rFonts w:ascii="Cambria Math" w:hAnsi="Cambria Math"/>
+                </w:rPr>
+                <m:t>+</m:t>
+              </m:r>
+              <m:sSup>
+                <m:sSupPr>
+                  <m:ctrlPr>
+                    <w:rPr>
+                      <w:rFonts w:ascii="Cambria Math" w:hAnsi="Cambria Math"/>
+                      <w:i/>
+                    </w:rPr>
+                  </m:ctrlPr>
+                </m:sSupPr>
+                <m:e>
+                  <m:r>
+                    <w:rPr>
+                      <w:rFonts w:ascii="Cambria Math" w:hAnsi="Cambria Math"/>
+                    </w:rPr>
+                    <m:t>b</m:t>
+                  </m:r>
+                </m:e>
+                <m:sup>
+                  <m:d>
+                    <m:dPr>
+                      <m:begChr m:val="["/>
+                      <m:endChr m:val="]"/>
+                      <m:ctrlPr>
+                        <w:rPr>
+                          <w:rFonts w:ascii="Cambria Math" w:hAnsi="Cambria Math"/>
+                          <w:i/>
+                        </w:rPr>
+                      </m:ctrlPr>
+                    </m:dPr>
+                    <m:e>
+                      <m:r>
+                        <w:rPr>
+                          <w:rFonts w:ascii="Cambria Math" w:hAnsi="Cambria Math"/>
+                        </w:rPr>
+                        <m:t>l+1</m:t>
+                      </m:r>
+                    </m:e>
+                  </m:d>
+                </m:sup>
+              </m:sSup>
+            </m:e>
+          </m:d>
+          <m:r>
+            <w:rPr>
+              <w:rFonts w:ascii="Cambria Math" w:hAnsi="Cambria Math"/>
+            </w:rPr>
+            <m:t>+</m:t>
+          </m:r>
+          <m:sSup>
+            <m:sSupPr>
+              <m:ctrlPr>
+                <w:rPr>
+                  <w:rFonts w:ascii="Cambria Math" w:hAnsi="Cambria Math"/>
+                  <w:i/>
+                </w:rPr>
+              </m:ctrlPr>
+            </m:sSupPr>
+            <m:e>
+              <m:r>
+                <w:rPr>
+                  <w:rFonts w:ascii="Cambria Math" w:hAnsi="Cambria Math"/>
+                </w:rPr>
+                <m:t>b</m:t>
+              </m:r>
+            </m:e>
+            <m:sup>
+              <m:d>
+                <m:dPr>
+                  <m:begChr m:val="["/>
+                  <m:endChr m:val="]"/>
+                  <m:ctrlPr>
+                    <w:rPr>
+                      <w:rFonts w:ascii="Cambria Math" w:hAnsi="Cambria Math"/>
+                      <w:i/>
+                    </w:rPr>
+                  </m:ctrlPr>
+                </m:dPr>
+                <m:e>
+                  <m:r>
+                    <w:rPr>
+                      <w:rFonts w:ascii="Cambria Math" w:hAnsi="Cambria Math"/>
+                    </w:rPr>
+                    <m:t>l+2</m:t>
+                  </m:r>
+                </m:e>
+              </m:d>
+            </m:sup>
+          </m:sSup>
+          <m:r>
+            <w:rPr>
+              <w:rFonts w:ascii="Cambria Math" w:hAnsi="Cambria Math"/>
+            </w:rPr>
+            <m:t>+____</m:t>
+          </m:r>
+          <m:r>
+            <w:rPr>
+              <w:rFonts w:ascii="Cambria Math" w:eastAsiaTheme="minorEastAsia" w:hAnsi="Cambria Math"/>
+            </w:rPr>
+            <m:t>)+____</m:t>
+          </m:r>
+        </m:oMath>
+      </m:oMathPara>
+    </w:p>
+    <w:p>
+      <w:pPr>
+        <w:pStyle w:val="ListParagraph"/>
+        <w:numPr>
+          <w:ilvl w:val="1"/>
+          <w:numId w:val="8"/>
+        </w:numPr>
+      </w:pPr>
+      <m:oMath>
+        <m:sSup>
+          <m:sSupPr>
+            <m:ctrlPr>
+              <w:rPr>
+                <w:rFonts w:ascii="Cambria Math" w:hAnsi="Cambria Math"/>
+                <w:i/>
+              </w:rPr>
+            </m:ctrlPr>
+          </m:sSupPr>
+          <m:e>
+            <m:r>
+              <w:rPr>
+                <w:rFonts w:ascii="Cambria Math" w:hAnsi="Cambria Math"/>
+              </w:rPr>
+              <m:t>a</m:t>
+            </m:r>
+          </m:e>
+          <m:sup>
+            <m:r>
+              <w:rPr>
+                <w:rFonts w:ascii="Cambria Math" w:hAnsi="Cambria Math"/>
+              </w:rPr>
+              <m:t>[l]</m:t>
+            </m:r>
+          </m:sup>
+        </m:sSup>
+      </m:oMath>
+      <w:r>
+        <w:rPr>
+          <w:rFonts w:eastAsiaTheme="minorEastAsia"/>
+        </w:rPr>
+        <w:t xml:space="preserve"> and 0 respectively.</w:t>
+      </w:r>
+    </w:p>
+    <w:p>
+      <w:pPr>
+        <w:pStyle w:val="ListParagraph"/>
+        <w:numPr>
+          <w:ilvl w:val="0"/>
+          <w:numId w:val="8"/>
+        </w:numPr>
+      </w:pPr>
+      <w:r>
+        <w:t>Adding a ResNet block to the end of a network makes it deeper. Which of the following is true?</w:t>
+      </w:r>
+    </w:p>
+    <w:p>
+      <w:pPr>
+        <w:pStyle w:val="ListParagraph"/>
+        <w:numPr>
+          <w:ilvl w:val="1"/>
+          <w:numId w:val="8"/>
+        </w:numPr>
+      </w:pPr>
+      <w:r>
+        <w:t>The performance of the network isn’t hurt as the ResNet block can easily approximate the identity function. (</w:t>
+      </w:r>
+      <w:r>
+        <w:t xml:space="preserve">In a </w:t>
+      </w:r>
+      <w:r>
+        <w:t>ResNet block</w:t>
+      </w:r>
+      <w:r>
+        <w:t xml:space="preserve">, the computations are given by: </w:t>
+      </w:r>
+      <m:oMath>
+        <m:sSup>
+          <m:sSupPr>
+            <m:ctrlPr>
+              <w:rPr>
+                <w:rFonts w:ascii="Cambria Math" w:hAnsi="Cambria Math"/>
+                <w:i/>
+              </w:rPr>
+            </m:ctrlPr>
+          </m:sSupPr>
+          <m:e>
+            <m:r>
+              <w:rPr>
+                <w:rFonts w:ascii="Cambria Math" w:hAnsi="Cambria Math"/>
+              </w:rPr>
+              <m:t>a</m:t>
+            </m:r>
+          </m:e>
+          <m:sup>
+            <m:r>
+              <w:rPr>
+                <w:rFonts w:ascii="Cambria Math" w:hAnsi="Cambria Math"/>
+              </w:rPr>
+              <m:t>[l+2]</m:t>
+            </m:r>
+          </m:sup>
+        </m:sSup>
+        <m:r>
+          <w:rPr>
+            <w:rFonts w:ascii="Cambria Math" w:hAnsi="Cambria Math"/>
+          </w:rPr>
+          <m:t>=g</m:t>
+        </m:r>
+        <m:d>
+          <m:dPr>
+            <m:ctrlPr>
+              <w:rPr>
+                <w:rFonts w:ascii="Cambria Math" w:hAnsi="Cambria Math"/>
+                <w:i/>
+              </w:rPr>
+            </m:ctrlPr>
+          </m:dPr>
+          <m:e>
+            <m:sSup>
+              <m:sSupPr>
+                <m:ctrlPr>
+                  <w:rPr>
+                    <w:rFonts w:ascii="Cambria Math" w:hAnsi="Cambria Math"/>
+                    <w:i/>
+                  </w:rPr>
+                </m:ctrlPr>
+              </m:sSupPr>
+              <m:e>
+                <m:r>
+                  <w:rPr>
+                    <w:rFonts w:ascii="Cambria Math" w:hAnsi="Cambria Math"/>
+                  </w:rPr>
+                  <m:t>W</m:t>
+                </m:r>
+              </m:e>
+              <m:sup>
+                <m:d>
+                  <m:dPr>
+                    <m:begChr m:val="["/>
+                    <m:endChr m:val="]"/>
+                    <m:ctrlPr>
+                      <w:rPr>
+                        <w:rFonts w:ascii="Cambria Math" w:hAnsi="Cambria Math"/>
+                        <w:i/>
+                      </w:rPr>
+                    </m:ctrlPr>
+                  </m:dPr>
+                  <m:e>
+                    <m:r>
+                      <w:rPr>
+                        <w:rFonts w:ascii="Cambria Math" w:hAnsi="Cambria Math"/>
+                      </w:rPr>
+                      <m:t>l+2</m:t>
+                    </m:r>
+                  </m:e>
+                </m:d>
+              </m:sup>
+            </m:sSup>
+            <m:sSup>
+              <m:sSupPr>
+                <m:ctrlPr>
+                  <w:rPr>
+                    <w:rFonts w:ascii="Cambria Math" w:hAnsi="Cambria Math"/>
+                    <w:i/>
+                  </w:rPr>
+                </m:ctrlPr>
+              </m:sSupPr>
+              <m:e>
+                <m:r>
+                  <w:rPr>
+                    <w:rFonts w:ascii="Cambria Math" w:hAnsi="Cambria Math"/>
+                  </w:rPr>
+                  <m:t>a</m:t>
+                </m:r>
+              </m:e>
+              <m:sup>
+                <m:d>
+                  <m:dPr>
+                    <m:begChr m:val="["/>
+                    <m:endChr m:val="]"/>
+                    <m:ctrlPr>
+                      <w:rPr>
+                        <w:rFonts w:ascii="Cambria Math" w:hAnsi="Cambria Math"/>
+                        <w:i/>
+                      </w:rPr>
+                    </m:ctrlPr>
+                  </m:dPr>
+                  <m:e>
+                    <m:r>
+                      <w:rPr>
+                        <w:rFonts w:ascii="Cambria Math" w:hAnsi="Cambria Math"/>
+                      </w:rPr>
+                      <m:t>l+1</m:t>
+                    </m:r>
+                  </m:e>
+                </m:d>
+              </m:sup>
+            </m:sSup>
+            <m:r>
+              <w:rPr>
+                <w:rFonts w:ascii="Cambria Math" w:hAnsi="Cambria Math"/>
+              </w:rPr>
+              <m:t>+</m:t>
+            </m:r>
+            <m:sSup>
+              <m:sSupPr>
+                <m:ctrlPr>
+                  <w:rPr>
+                    <w:rFonts w:ascii="Cambria Math" w:hAnsi="Cambria Math"/>
+                    <w:i/>
+                  </w:rPr>
+                </m:ctrlPr>
+              </m:sSupPr>
+              <m:e>
+                <m:r>
+                  <w:rPr>
+                    <w:rFonts w:ascii="Cambria Math" w:hAnsi="Cambria Math"/>
+                  </w:rPr>
+                  <m:t>b</m:t>
+                </m:r>
+              </m:e>
+              <m:sup>
+                <m:d>
+                  <m:dPr>
+                    <m:begChr m:val="["/>
+                    <m:endChr m:val="]"/>
+                    <m:ctrlPr>
+                      <w:rPr>
+                        <w:rFonts w:ascii="Cambria Math" w:hAnsi="Cambria Math"/>
+                        <w:i/>
+                      </w:rPr>
+                    </m:ctrlPr>
+                  </m:dPr>
+                  <m:e>
+                    <m:r>
+                      <w:rPr>
+                        <w:rFonts w:ascii="Cambria Math" w:hAnsi="Cambria Math"/>
+                      </w:rPr>
+                      <m:t>l+2</m:t>
+                    </m:r>
+                  </m:e>
+                </m:d>
+              </m:sup>
+            </m:sSup>
+            <m:r>
+              <w:rPr>
+                <w:rFonts w:ascii="Cambria Math" w:hAnsi="Cambria Math"/>
+              </w:rPr>
+              <m:t>+</m:t>
+            </m:r>
+            <m:sSup>
+              <m:sSupPr>
+                <m:ctrlPr>
+                  <w:rPr>
+                    <w:rFonts w:ascii="Cambria Math" w:hAnsi="Cambria Math"/>
+                    <w:i/>
+                  </w:rPr>
+                </m:ctrlPr>
+              </m:sSupPr>
+              <m:e>
+                <m:r>
+                  <w:rPr>
+                    <w:rFonts w:ascii="Cambria Math" w:hAnsi="Cambria Math"/>
+                  </w:rPr>
+                  <m:t>a</m:t>
+                </m:r>
+              </m:e>
+              <m:sup>
+                <m:d>
+                  <m:dPr>
+                    <m:begChr m:val="["/>
+                    <m:endChr m:val="]"/>
+                    <m:ctrlPr>
+                      <w:rPr>
+                        <w:rFonts w:ascii="Cambria Math" w:hAnsi="Cambria Math"/>
+                        <w:i/>
+                      </w:rPr>
+                    </m:ctrlPr>
+                  </m:dPr>
+                  <m:e>
+                    <m:r>
+                      <w:rPr>
+                        <w:rFonts w:ascii="Cambria Math" w:hAnsi="Cambria Math"/>
+                      </w:rPr>
+                      <m:t>l</m:t>
+                    </m:r>
+                  </m:e>
+                </m:d>
+              </m:sup>
+            </m:sSup>
+          </m:e>
+        </m:d>
+        <m:r>
+          <w:rPr>
+            <w:rFonts w:ascii="Cambria Math" w:hAnsi="Cambria Math"/>
+          </w:rPr>
+          <m:t>.</m:t>
+        </m:r>
+      </m:oMath>
+      <w:r>
+        <w:rPr>
+          <w:rFonts w:eastAsiaTheme="minorEastAsia"/>
+        </w:rPr>
+        <w:t xml:space="preserve"> Thus if </w:t>
+      </w:r>
+      <m:oMath>
+        <m:sSup>
+          <m:sSupPr>
+            <m:ctrlPr>
+              <w:rPr>
+                <w:rFonts w:ascii="Cambria Math" w:eastAsiaTheme="minorEastAsia" w:hAnsi="Cambria Math"/>
+                <w:i/>
+              </w:rPr>
+            </m:ctrlPr>
+          </m:sSupPr>
+          <m:e>
+            <m:r>
+              <w:rPr>
+                <w:rFonts w:ascii="Cambria Math" w:eastAsiaTheme="minorEastAsia" w:hAnsi="Cambria Math"/>
+              </w:rPr>
+              <m:t>W</m:t>
+            </m:r>
+          </m:e>
+          <m:sup>
+            <m:r>
+              <w:rPr>
+                <w:rFonts w:ascii="Cambria Math" w:eastAsiaTheme="minorEastAsia" w:hAnsi="Cambria Math"/>
+              </w:rPr>
+              <m:t>[l+2]</m:t>
+            </m:r>
+          </m:sup>
+        </m:sSup>
+      </m:oMath>
+      <w:r>
+        <w:rPr>
+          <w:rFonts w:eastAsiaTheme="minorEastAsia"/>
+        </w:rPr>
+        <w:t xml:space="preserve"> and </w:t>
+      </w:r>
+      <m:oMath>
+        <m:sSup>
+          <m:sSupPr>
+            <m:ctrlPr>
+              <w:rPr>
+                <w:rFonts w:ascii="Cambria Math" w:eastAsiaTheme="minorEastAsia" w:hAnsi="Cambria Math"/>
+                <w:i/>
+              </w:rPr>
+            </m:ctrlPr>
+          </m:sSupPr>
+          <m:e>
+            <m:r>
+              <w:rPr>
+                <w:rFonts w:ascii="Cambria Math" w:eastAsiaTheme="minorEastAsia" w:hAnsi="Cambria Math"/>
+              </w:rPr>
+              <m:t>b</m:t>
+            </m:r>
+          </m:e>
+          <m:sup>
+            <m:r>
+              <w:rPr>
+                <w:rFonts w:ascii="Cambria Math" w:eastAsiaTheme="minorEastAsia" w:hAnsi="Cambria Math"/>
+              </w:rPr>
+              <m:t>[l+2]</m:t>
+            </m:r>
+          </m:sup>
+        </m:sSup>
+      </m:oMath>
+      <w:r>
+        <w:rPr>
+          <w:rFonts w:eastAsiaTheme="minorEastAsia"/>
+        </w:rPr>
+        <w:t xml:space="preserve"> are zero then we get the identity function.)</w:t>
+      </w:r>
+    </w:p>
+    <w:p>
+      <w:pPr>
+        <w:pStyle w:val="ListParagraph"/>
+        <w:numPr>
+          <w:ilvl w:val="0"/>
+          <w:numId w:val="8"/>
+        </w:numPr>
+        <w:rPr>
+          <w:rFonts w:eastAsiaTheme="minorEastAsia"/>
+        </w:rPr>
+      </w:pPr>
+      <w:r>
+        <w:rPr>
+          <w:rFonts w:eastAsiaTheme="minorEastAsia"/>
+        </w:rPr>
+        <w:t xml:space="preserve">Suppose you have an input volume of dimension </w:t>
+      </w:r>
+      <m:oMath>
+        <m:sSub>
+          <m:sSubPr>
+            <m:ctrlPr>
+              <w:rPr>
+                <w:rFonts w:ascii="Cambria Math" w:eastAsiaTheme="minorEastAsia" w:hAnsi="Cambria Math"/>
+                <w:i/>
+              </w:rPr>
+            </m:ctrlPr>
+          </m:sSubPr>
+          <m:e>
+            <m:r>
+              <w:rPr>
+                <w:rFonts w:ascii="Cambria Math" w:eastAsiaTheme="minorEastAsia" w:hAnsi="Cambria Math"/>
+              </w:rPr>
+              <m:t>n</m:t>
+            </m:r>
+          </m:e>
+          <m:sub>
+            <m:r>
+              <w:rPr>
+                <w:rFonts w:ascii="Cambria Math" w:eastAsiaTheme="minorEastAsia" w:hAnsi="Cambria Math"/>
+              </w:rPr>
+              <m:t>H</m:t>
+            </m:r>
+          </m:sub>
+        </m:sSub>
+        <m:r>
+          <w:rPr>
+            <w:rFonts w:ascii="Cambria Math" w:eastAsiaTheme="minorEastAsia" w:hAnsi="Cambria Math"/>
+          </w:rPr>
+          <m:t>×</m:t>
+        </m:r>
+        <m:sSub>
+          <m:sSubPr>
+            <m:ctrlPr>
+              <w:rPr>
+                <w:rFonts w:ascii="Cambria Math" w:eastAsiaTheme="minorEastAsia" w:hAnsi="Cambria Math"/>
+                <w:i/>
+              </w:rPr>
+            </m:ctrlPr>
+          </m:sSubPr>
+          <m:e>
+            <m:r>
+              <w:rPr>
+                <w:rFonts w:ascii="Cambria Math" w:eastAsiaTheme="minorEastAsia" w:hAnsi="Cambria Math"/>
+              </w:rPr>
+              <m:t>n</m:t>
+            </m:r>
+          </m:e>
+          <m:sub>
+            <m:r>
+              <w:rPr>
+                <w:rFonts w:ascii="Cambria Math" w:eastAsiaTheme="minorEastAsia" w:hAnsi="Cambria Math"/>
+              </w:rPr>
+              <m:t>W</m:t>
+            </m:r>
+          </m:sub>
+        </m:sSub>
+        <m:r>
+          <w:rPr>
+            <w:rFonts w:ascii="Cambria Math" w:eastAsiaTheme="minorEastAsia" w:hAnsi="Cambria Math"/>
+          </w:rPr>
+          <m:t>×</m:t>
+        </m:r>
+        <m:sSub>
+          <m:sSubPr>
+            <m:ctrlPr>
+              <w:rPr>
+                <w:rFonts w:ascii="Cambria Math" w:eastAsiaTheme="minorEastAsia" w:hAnsi="Cambria Math"/>
+                <w:i/>
+              </w:rPr>
+            </m:ctrlPr>
+          </m:sSubPr>
+          <m:e>
+            <m:r>
+              <w:rPr>
+                <w:rFonts w:ascii="Cambria Math" w:eastAsiaTheme="minorEastAsia" w:hAnsi="Cambria Math"/>
+              </w:rPr>
+              <m:t>n</m:t>
+            </m:r>
+          </m:e>
+          <m:sub>
+            <m:r>
+              <w:rPr>
+                <w:rFonts w:ascii="Cambria Math" w:eastAsiaTheme="minorEastAsia" w:hAnsi="Cambria Math"/>
+              </w:rPr>
+              <m:t>W</m:t>
+            </m:r>
+          </m:sub>
+        </m:sSub>
+      </m:oMath>
+      <w:r>
+        <w:rPr>
+          <w:rFonts w:eastAsiaTheme="minorEastAsia"/>
+        </w:rPr>
+        <w:t xml:space="preserve">. Which of the following statements do you agree with assuming that the </w:t>
+      </w:r>
+      <m:oMath>
+        <m:r>
+          <w:rPr>
+            <w:rFonts w:ascii="Cambria Math" w:eastAsiaTheme="minorEastAsia" w:hAnsi="Cambria Math"/>
+          </w:rPr>
+          <m:t>1×1</m:t>
+        </m:r>
+      </m:oMath>
+      <w:r>
+        <w:rPr>
+          <w:rFonts w:eastAsiaTheme="minorEastAsia"/>
+        </w:rPr>
+        <w:t xml:space="preserve"> convolutional layer has a stride of 1 and no padding.)</w:t>
+      </w:r>
+    </w:p>
+    <w:p>
+      <w:pPr>
+        <w:pStyle w:val="ListParagraph"/>
+        <w:numPr>
+          <w:ilvl w:val="1"/>
+          <w:numId w:val="8"/>
+        </w:numPr>
+        <w:rPr>
+          <w:rFonts w:eastAsiaTheme="minorEastAsia"/>
+        </w:rPr>
+      </w:pPr>
+      <w:r>
+        <w:rPr>
+          <w:rFonts w:eastAsiaTheme="minorEastAsia"/>
+        </w:rPr>
+        <w:t xml:space="preserve">You can use a </w:t>
+      </w:r>
+      <m:oMath>
+        <m:r>
+          <w:rPr>
+            <w:rFonts w:ascii="Cambria Math" w:eastAsiaTheme="minorEastAsia" w:hAnsi="Cambria Math"/>
+          </w:rPr>
+          <m:t>1×1</m:t>
+        </m:r>
+      </m:oMath>
+      <w:r>
+        <w:rPr>
+          <w:rFonts w:eastAsiaTheme="minorEastAsia"/>
+        </w:rPr>
+        <w:t xml:space="preserve"> convolutional layer to reduce </w:t>
+      </w:r>
+      <m:oMath>
+        <m:sSub>
+          <m:sSubPr>
+            <m:ctrlPr>
+              <w:rPr>
+                <w:rFonts w:ascii="Cambria Math" w:eastAsiaTheme="minorEastAsia" w:hAnsi="Cambria Math"/>
+                <w:i/>
+              </w:rPr>
+            </m:ctrlPr>
+          </m:sSubPr>
+          <m:e>
+            <m:r>
+              <w:rPr>
+                <w:rFonts w:ascii="Cambria Math" w:eastAsiaTheme="minorEastAsia" w:hAnsi="Cambria Math"/>
+              </w:rPr>
+              <m:t>n</m:t>
+            </m:r>
+          </m:e>
+          <m:sub>
+            <m:r>
+              <w:rPr>
+                <w:rFonts w:ascii="Cambria Math" w:eastAsiaTheme="minorEastAsia" w:hAnsi="Cambria Math"/>
+              </w:rPr>
+              <m:t>C</m:t>
+            </m:r>
+          </m:sub>
+        </m:sSub>
+      </m:oMath>
+      <w:r>
+        <w:rPr>
+          <w:rFonts w:eastAsiaTheme="minorEastAsia"/>
+        </w:rPr>
+        <w:t xml:space="preserve"> but not </w:t>
+      </w:r>
+      <m:oMath>
+        <m:sSub>
+          <m:sSubPr>
+            <m:ctrlPr>
+              <w:rPr>
+                <w:rFonts w:ascii="Cambria Math" w:eastAsiaTheme="minorEastAsia" w:hAnsi="Cambria Math"/>
+                <w:i/>
+              </w:rPr>
+            </m:ctrlPr>
+          </m:sSubPr>
+          <m:e>
+            <m:r>
+              <w:rPr>
+                <w:rFonts w:ascii="Cambria Math" w:eastAsiaTheme="minorEastAsia" w:hAnsi="Cambria Math"/>
+              </w:rPr>
+              <m:t>n</m:t>
+            </m:r>
+          </m:e>
+          <m:sub>
+            <m:r>
+              <w:rPr>
+                <w:rFonts w:ascii="Cambria Math" w:eastAsiaTheme="minorEastAsia" w:hAnsi="Cambria Math"/>
+              </w:rPr>
+              <m:t>H</m:t>
+            </m:r>
+          </m:sub>
+        </m:sSub>
+      </m:oMath>
+      <w:r>
+        <w:rPr>
+          <w:rFonts w:eastAsiaTheme="minorEastAsia"/>
+        </w:rPr>
+        <w:t xml:space="preserve"> or </w:t>
+      </w:r>
+      <m:oMath>
+        <m:sSub>
+          <m:sSubPr>
+            <m:ctrlPr>
+              <w:rPr>
+                <w:rFonts w:ascii="Cambria Math" w:eastAsiaTheme="minorEastAsia" w:hAnsi="Cambria Math"/>
+                <w:i/>
+              </w:rPr>
+            </m:ctrlPr>
+          </m:sSubPr>
+          <m:e>
+            <m:r>
+              <w:rPr>
+                <w:rFonts w:ascii="Cambria Math" w:eastAsiaTheme="minorEastAsia" w:hAnsi="Cambria Math"/>
+              </w:rPr>
+              <m:t>n</m:t>
+            </m:r>
+          </m:e>
+          <m:sub>
+            <m:r>
+              <w:rPr>
+                <w:rFonts w:ascii="Cambria Math" w:eastAsiaTheme="minorEastAsia" w:hAnsi="Cambria Math"/>
+              </w:rPr>
+              <m:t>W</m:t>
+            </m:r>
+          </m:sub>
+        </m:sSub>
+      </m:oMath>
+    </w:p>
+    <w:p>
+      <w:pPr>
+        <w:pStyle w:val="ListParagraph"/>
+        <w:numPr>
+          <w:ilvl w:val="1"/>
+          <w:numId w:val="8"/>
+        </w:numPr>
+        <w:rPr>
+          <w:rFonts w:eastAsiaTheme="minorEastAsia"/>
+        </w:rPr>
+      </w:pPr>
+      <w:r>
+        <w:rPr>
+          <w:rFonts w:eastAsiaTheme="minorEastAsia"/>
+        </w:rPr>
+        <w:t xml:space="preserve">You can use a 2D pooling layer to reduce </w:t>
+      </w:r>
+      <m:oMath>
+        <m:sSub>
+          <m:sSubPr>
+            <m:ctrlPr>
+              <w:rPr>
+                <w:rFonts w:ascii="Cambria Math" w:eastAsiaTheme="minorEastAsia" w:hAnsi="Cambria Math"/>
+                <w:i/>
+              </w:rPr>
+            </m:ctrlPr>
+          </m:sSubPr>
+          <m:e>
+            <m:r>
+              <w:rPr>
+                <w:rFonts w:ascii="Cambria Math" w:eastAsiaTheme="minorEastAsia" w:hAnsi="Cambria Math"/>
+              </w:rPr>
+              <m:t>n</m:t>
+            </m:r>
+          </m:e>
+          <m:sub>
+            <m:r>
+              <w:rPr>
+                <w:rFonts w:ascii="Cambria Math" w:eastAsiaTheme="minorEastAsia" w:hAnsi="Cambria Math"/>
+              </w:rPr>
+              <m:t>H</m:t>
+            </m:r>
+          </m:sub>
+        </m:sSub>
+      </m:oMath>
+      <w:r>
+        <w:rPr>
+          <w:rFonts w:eastAsiaTheme="minorEastAsia"/>
+        </w:rPr>
+        <w:t xml:space="preserve"> and </w:t>
+      </w:r>
+      <m:oMath>
+        <m:sSub>
+          <m:sSubPr>
+            <m:ctrlPr>
+              <w:rPr>
+                <w:rFonts w:ascii="Cambria Math" w:eastAsiaTheme="minorEastAsia" w:hAnsi="Cambria Math"/>
+                <w:i/>
+              </w:rPr>
+            </m:ctrlPr>
+          </m:sSubPr>
+          <m:e>
+            <m:r>
+              <w:rPr>
+                <w:rFonts w:ascii="Cambria Math" w:eastAsiaTheme="minorEastAsia" w:hAnsi="Cambria Math"/>
+              </w:rPr>
+              <m:t>n</m:t>
+            </m:r>
+          </m:e>
+          <m:sub>
+            <m:r>
+              <w:rPr>
+                <w:rFonts w:ascii="Cambria Math" w:eastAsiaTheme="minorEastAsia" w:hAnsi="Cambria Math"/>
+              </w:rPr>
+              <m:t>W</m:t>
+            </m:r>
+          </m:sub>
+        </m:sSub>
+      </m:oMath>
+      <w:r>
+        <w:rPr>
+          <w:rFonts w:eastAsiaTheme="minorEastAsia"/>
+        </w:rPr>
+        <w:t xml:space="preserve"> but not </w:t>
+      </w:r>
+      <m:oMath>
+        <m:sSub>
+          <m:sSubPr>
+            <m:ctrlPr>
+              <w:rPr>
+                <w:rFonts w:ascii="Cambria Math" w:eastAsiaTheme="minorEastAsia" w:hAnsi="Cambria Math"/>
+                <w:i/>
+              </w:rPr>
+            </m:ctrlPr>
+          </m:sSubPr>
+          <m:e>
+            <m:r>
+              <w:rPr>
+                <w:rFonts w:ascii="Cambria Math" w:eastAsiaTheme="minorEastAsia" w:hAnsi="Cambria Math"/>
+              </w:rPr>
+              <m:t>n</m:t>
+            </m:r>
+          </m:e>
+          <m:sub>
+            <m:r>
+              <w:rPr>
+                <w:rFonts w:ascii="Cambria Math" w:eastAsiaTheme="minorEastAsia" w:hAnsi="Cambria Math"/>
+              </w:rPr>
+              <m:t>C</m:t>
+            </m:r>
+          </m:sub>
+        </m:sSub>
+      </m:oMath>
+    </w:p>
+    <w:p>
+      <w:pPr>
+        <w:rPr>
+          <w:rFonts w:eastAsiaTheme="minorEastAsia"/>
+        </w:rPr>
+      </w:pPr>
+      <w:r>
+        <w:rPr>
+          <w:rFonts w:eastAsiaTheme="minorEastAsia"/>
+        </w:rPr>
+        <w:br w:type="page"/>
+      </w:r>
+    </w:p>
+    <w:p>
+      <w:pPr>
+        <w:pStyle w:val="ListParagraph"/>
+        <w:numPr>
+          <w:ilvl w:val="0"/>
+          <w:numId w:val="8"/>
+        </w:numPr>
+        <w:rPr>
+          <w:rFonts w:eastAsiaTheme="minorEastAsia"/>
+        </w:rPr>
+      </w:pPr>
+      <w:r>
+        <w:rPr>
+          <w:rFonts w:eastAsiaTheme="minorEastAsia"/>
+        </w:rPr>
+        <w:lastRenderedPageBreak/>
+        <w:t>Which of the following are true about the Inception network?</w:t>
+      </w:r>
+    </w:p>
+    <w:p>
+      <w:pPr>
+        <w:pStyle w:val="ListParagraph"/>
+        <w:numPr>
+          <w:ilvl w:val="1"/>
+          <w:numId w:val="8"/>
+        </w:numPr>
+        <w:rPr>
+          <w:rFonts w:eastAsiaTheme="minorEastAsia"/>
+        </w:rPr>
+      </w:pPr>
+      <w:r>
+        <w:rPr>
+          <w:rFonts w:eastAsiaTheme="minorEastAsia"/>
+        </w:rPr>
+        <w:t xml:space="preserve">Inception blocks allow the use of a combination of </w:t>
+      </w:r>
+      <m:oMath>
+        <m:r>
+          <w:rPr>
+            <w:rFonts w:ascii="Cambria Math" w:eastAsiaTheme="minorEastAsia" w:hAnsi="Cambria Math"/>
+          </w:rPr>
+          <m:t>1×1</m:t>
+        </m:r>
+      </m:oMath>
+      <w:r>
+        <w:rPr>
+          <w:rFonts w:eastAsiaTheme="minorEastAsia"/>
+        </w:rPr>
+        <w:t xml:space="preserve">, </w:t>
+      </w:r>
+      <m:oMath>
+        <m:r>
+          <w:rPr>
+            <w:rFonts w:ascii="Cambria Math" w:eastAsiaTheme="minorEastAsia" w:hAnsi="Cambria Math"/>
+          </w:rPr>
+          <m:t>3</m:t>
+        </m:r>
+        <m:r>
+          <w:rPr>
+            <w:rFonts w:ascii="Cambria Math" w:eastAsiaTheme="minorEastAsia" w:hAnsi="Cambria Math"/>
+          </w:rPr>
+          <m:t>×</m:t>
+        </m:r>
+        <m:r>
+          <w:rPr>
+            <w:rFonts w:ascii="Cambria Math" w:eastAsiaTheme="minorEastAsia" w:hAnsi="Cambria Math"/>
+          </w:rPr>
+          <m:t>3</m:t>
+        </m:r>
+      </m:oMath>
+      <w:r>
+        <w:rPr>
+          <w:rFonts w:eastAsiaTheme="minorEastAsia"/>
+        </w:rPr>
+        <w:t xml:space="preserve">, and </w:t>
+      </w:r>
+      <m:oMath>
+        <m:r>
+          <w:rPr>
+            <w:rFonts w:ascii="Cambria Math" w:eastAsiaTheme="minorEastAsia" w:hAnsi="Cambria Math"/>
+          </w:rPr>
+          <m:t>5</m:t>
+        </m:r>
+        <m:r>
+          <w:rPr>
+            <w:rFonts w:ascii="Cambria Math" w:eastAsiaTheme="minorEastAsia" w:hAnsi="Cambria Math"/>
+          </w:rPr>
+          <m:t>×</m:t>
+        </m:r>
+        <m:r>
+          <w:rPr>
+            <w:rFonts w:ascii="Cambria Math" w:eastAsiaTheme="minorEastAsia" w:hAnsi="Cambria Math"/>
+          </w:rPr>
+          <m:t>5</m:t>
+        </m:r>
+      </m:oMath>
+      <w:r>
+        <w:rPr>
+          <w:rFonts w:eastAsiaTheme="minorEastAsia"/>
+        </w:rPr>
+        <w:t xml:space="preserve"> convolutions and pooling layers by stacking up all the activations resulting from each type of layer. (The use of several different types of layers and stacking up the results to get a single volume is at the heart of the Inception network.)</w:t>
+      </w:r>
+    </w:p>
+    <w:p>
+      <w:pPr>
+        <w:pStyle w:val="ListParagraph"/>
+        <w:numPr>
+          <w:ilvl w:val="1"/>
+          <w:numId w:val="8"/>
+        </w:numPr>
+        <w:rPr>
+          <w:rFonts w:eastAsiaTheme="minorEastAsia"/>
+        </w:rPr>
+      </w:pPr>
+      <w:r>
+        <w:rPr>
+          <w:rFonts w:eastAsiaTheme="minorEastAsia"/>
+        </w:rPr>
+        <w:t>One problem with simply stacking up several layers is the computational cost of it. (That is why the bottleneck layer is used to reduce the computational cost.)</w:t>
+      </w:r>
+    </w:p>
+    <w:p>
+      <w:pPr>
+        <w:pStyle w:val="ListParagraph"/>
+        <w:numPr>
+          <w:ilvl w:val="0"/>
+          <w:numId w:val="8"/>
+        </w:numPr>
+        <w:rPr>
+          <w:rFonts w:eastAsiaTheme="minorEastAsia"/>
+        </w:rPr>
+      </w:pPr>
+      <w:r>
+        <w:t>When having a small training set to construct a classification model, which of the following is a strategy of transfer learning that you would use to build the model?</w:t>
+      </w:r>
+    </w:p>
+    <w:p>
+      <w:pPr>
+        <w:pStyle w:val="ListParagraph"/>
+        <w:numPr>
+          <w:ilvl w:val="1"/>
+          <w:numId w:val="8"/>
+        </w:numPr>
+        <w:rPr>
+          <w:rFonts w:eastAsiaTheme="minorEastAsia"/>
+        </w:rPr>
+      </w:pPr>
+      <w:r>
+        <w:t>Use an open-source network trained on a larger dataset, freeze the layers and re-train the softmax layer.</w:t>
+      </w:r>
+    </w:p>
+    <w:p>
+      <w:pPr>
+        <w:pStyle w:val="ListParagraph"/>
+        <w:numPr>
+          <w:ilvl w:val="0"/>
+          <w:numId w:val="8"/>
+        </w:numPr>
+        <w:rPr>
+          <w:rFonts w:eastAsiaTheme="minorEastAsia"/>
+        </w:rPr>
+      </w:pPr>
+      <w:r>
+        <w:t xml:space="preserve">Which of the following are true about </w:t>
+      </w:r>
+      <w:r>
+        <w:t>d</w:t>
+      </w:r>
+      <w:r>
+        <w:t>epthwise-separable convolutions?</w:t>
+      </w:r>
+    </w:p>
+    <w:p>
+      <w:pPr>
+        <w:pStyle w:val="ListParagraph"/>
+        <w:numPr>
+          <w:ilvl w:val="1"/>
+          <w:numId w:val="8"/>
+        </w:numPr>
+        <w:rPr>
+          <w:rFonts w:eastAsiaTheme="minorEastAsia"/>
+        </w:rPr>
+      </w:pPr>
+      <w:r>
+        <w:t xml:space="preserve">The pointwise convolution convolves the output volume with </w:t>
+      </w:r>
+      <m:oMath>
+        <m:r>
+          <w:rPr>
+            <w:rFonts w:ascii="Cambria Math" w:eastAsiaTheme="minorEastAsia" w:hAnsi="Cambria Math"/>
+          </w:rPr>
+          <m:t>1×1</m:t>
+        </m:r>
+      </m:oMath>
+      <w:r>
+        <w:rPr>
+          <w:rFonts w:eastAsiaTheme="minorEastAsia"/>
+        </w:rPr>
+        <w:t xml:space="preserve"> filters</w:t>
+      </w:r>
+      <w:r>
+        <w:rPr>
+          <w:rFonts w:eastAsiaTheme="minorEastAsia"/>
+        </w:rPr>
+        <w:t>.</w:t>
+      </w:r>
+    </w:p>
+    <w:p>
+      <w:pPr>
+        <w:pStyle w:val="ListParagraph"/>
+        <w:numPr>
+          <w:ilvl w:val="1"/>
+          <w:numId w:val="8"/>
+        </w:numPr>
+        <w:rPr>
+          <w:rFonts w:eastAsiaTheme="minorEastAsia"/>
+        </w:rPr>
+      </w:pPr>
+      <w:r>
+        <w:rPr>
+          <w:rFonts w:eastAsiaTheme="minorEastAsia"/>
+        </w:rPr>
+        <w:t>The depthwise convolution convolves each channel in the input volume with a separate filter. (The output of this kind of convolution is the same as the input.)</w:t>
+      </w:r>
+    </w:p>
+    <w:p>
+      <w:pPr>
+        <w:pStyle w:val="ListParagraph"/>
+        <w:numPr>
+          <w:ilvl w:val="1"/>
+          <w:numId w:val="8"/>
+        </w:numPr>
+        <w:rPr>
+          <w:rFonts w:eastAsiaTheme="minorEastAsia"/>
+        </w:rPr>
+      </w:pPr>
+      <w:r>
+        <w:rPr>
+          <w:rFonts w:eastAsiaTheme="minorEastAsia"/>
+        </w:rPr>
+        <w:t>Depthwise-separable convolutions are composed of two different types of convolutions. (It is composed of a depthwise convolution followed by a pointwise convolution.)</w:t>
+      </w:r>
+    </w:p>
+    <w:p>
+      <w:pPr>
+        <w:pStyle w:val="ListParagraph"/>
+        <w:numPr>
+          <w:ilvl w:val="0"/>
+          <w:numId w:val="8"/>
+        </w:numPr>
+        <w:rPr>
+          <w:rFonts w:eastAsiaTheme="minorEastAsia"/>
+        </w:rPr>
+      </w:pPr>
+      <w:r>
+        <w:t>Fill in the missing dimensions shown in the image below (marked W, Y, Z).</w:t>
+      </w:r>
+    </w:p>
+    <w:p>
+      <w:pPr>
+        <w:pStyle w:val="ListParagraph"/>
+        <w:rPr>
+          <w:rFonts w:eastAsiaTheme="minorEastAsia"/>
+        </w:rPr>
+      </w:pPr>
+      <w:r>
+        <w:rPr>
+          <w:noProof/>
+        </w:rPr>
+        <w:drawing>
+          <wp:inline distT="0" distB="0" distL="0" distR="0" wp14:anchorId="63C09665" wp14:editId="611D6D90">
+            <wp:extent cx="4189119" cy="2160000"/>
+            <wp:effectExtent l="0" t="0" r="1905" b="0"/>
+            <wp:docPr id="2" name="Picture 2"/>
+            <wp:cNvGraphicFramePr>
+              <a:graphicFrameLocks xmlns:a="http://schemas.openxmlformats.org/drawingml/2006/main" noChangeAspect="1"/>
+            </wp:cNvGraphicFramePr>
+            <a:graphic xmlns:a="http://schemas.openxmlformats.org/drawingml/2006/main">
+              <a:graphicData uri="http://schemas.openxmlformats.org/drawingml/2006/picture">
+                <pic:pic xmlns:pic="http://schemas.openxmlformats.org/drawingml/2006/picture">
+                  <pic:nvPicPr>
+                    <pic:cNvPr id="0" name="Picture 3"/>
+                    <pic:cNvPicPr>
+                      <a:picLocks noChangeAspect="1" noChangeArrowheads="1"/>
+                    </pic:cNvPicPr>
+                  </pic:nvPicPr>
+                  <pic:blipFill>
+                    <a:blip r:embed="rId6" cstate="print">
+                      <a:extLst>
+                        <a:ext uri="{28A0092B-C50C-407E-A947-70E740481C1C}">
+                          <a14:useLocalDpi xmlns:a14="http://schemas.microsoft.com/office/drawing/2010/main" val="0"/>
+                        </a:ext>
+                      </a:extLst>
+                    </a:blip>
+                    <a:srcRect/>
+                    <a:stretch>
+                      <a:fillRect/>
+                    </a:stretch>
+                  </pic:blipFill>
+                  <pic:spPr bwMode="auto">
+                    <a:xfrm>
+                      <a:off x="0" y="0"/>
+                      <a:ext cx="4189119" cy="2160000"/>
+                    </a:xfrm>
+                    <a:prstGeom prst="rect">
+                      <a:avLst/>
+                    </a:prstGeom>
+                    <a:noFill/>
+                    <a:ln>
+                      <a:noFill/>
+                    </a:ln>
+                  </pic:spPr>
+                </pic:pic>
+              </a:graphicData>
+            </a:graphic>
+          </wp:inline>
+        </w:drawing>
+      </w:r>
+    </w:p>
+    <w:p>
+      <w:pPr>
+        <w:pStyle w:val="ListParagraph"/>
+        <w:numPr>
+          <w:ilvl w:val="1"/>
+          <w:numId w:val="8"/>
+        </w:numPr>
+        <w:rPr>
+          <w:rFonts w:eastAsiaTheme="minorEastAsia"/>
+        </w:rPr>
+      </w:pPr>
+      <m:oMath>
+        <m:r>
+          <w:rPr>
+            <w:rFonts w:ascii="Cambria Math" w:eastAsiaTheme="minorEastAsia" w:hAnsi="Cambria Math"/>
+          </w:rPr>
+          <m:t>W=5, Y=30, Z=20</m:t>
+        </m:r>
+      </m:oMath>
     </w:p>
     <w:p>
       <w:r>
@@ -2295,7 +3677,7 @@
                     </pic:cNvPicPr>
                   </pic:nvPicPr>
                   <pic:blipFill>
-                    <a:blip r:embed="rId5">
+                    <a:blip r:embed="rId7">
                       <a:extLst>
                         <a:ext uri="{28A0092B-C50C-407E-A947-70E740481C1C}">
                           <a14:useLocalDpi xmlns:a14="http://schemas.microsoft.com/office/drawing/2010/main" val="0"/>
@@ -3741,7 +5123,7 @@
                     </pic:cNvPicPr>
                   </pic:nvPicPr>
                   <pic:blipFill>
-                    <a:blip r:embed="rId6">
+                    <a:blip r:embed="rId8">
                       <a:extLst>
                         <a:ext uri="{28A0092B-C50C-407E-A947-70E740481C1C}">
                           <a14:useLocalDpi xmlns:a14="http://schemas.microsoft.com/office/drawing/2010/main" val="0"/>
@@ -3898,7 +5280,7 @@
                     </pic:cNvPicPr>
                   </pic:nvPicPr>
                   <pic:blipFill>
-                    <a:blip r:embed="rId7" cstate="print">
+                    <a:blip r:embed="rId9" cstate="print">
                       <a:extLst>
                         <a:ext uri="{28A0092B-C50C-407E-A947-70E740481C1C}">
                           <a14:useLocalDpi xmlns:a14="http://schemas.microsoft.com/office/drawing/2010/main" val="0"/>
@@ -4276,15 +5658,7 @@
         </w:numPr>
       </w:pPr>
       <w:r>
-        <w:t xml:space="preserve">Adam combines the advantages of </w:t>
-      </w:r>
-      <w:proofErr w:type="spellStart"/>
-      <w:r>
-        <w:t>RMSProp</w:t>
-      </w:r>
-      <w:proofErr w:type="spellEnd"/>
-      <w:r>
-        <w:t xml:space="preserve"> and momentum. (Which is why we have two parameters </w:t>
+        <w:t xml:space="preserve">Adam combines the advantages of RMSProp and momentum. (Which is why we have two parameters </w:t>
       </w:r>
       <m:oMath>
         <m:sSub>
@@ -5896,9 +7270,9 @@
     </w:lvl>
   </w:abstractNum>
   <w:abstractNum w:abstractNumId="3" w15:restartNumberingAfterBreak="0">
-    <w:nsid w:val="62D420FD"/>
+    <w:nsid w:val="35E60458"/>
     <w:multiLevelType w:val="hybridMultilevel"/>
-    <w:tmpl w:val="F6468316"/>
+    <w:tmpl w:val="7C5651B0"/>
     <w:lvl w:ilvl="0" w:tplc="0C09000F">
       <w:start w:val="1"/>
       <w:numFmt w:val="decimal"/>
@@ -5985,9 +7359,9 @@
     </w:lvl>
   </w:abstractNum>
   <w:abstractNum w:abstractNumId="4" w15:restartNumberingAfterBreak="0">
-    <w:nsid w:val="75800F00"/>
+    <w:nsid w:val="62D420FD"/>
     <w:multiLevelType w:val="hybridMultilevel"/>
-    <w:tmpl w:val="0646181E"/>
+    <w:tmpl w:val="F6468316"/>
     <w:lvl w:ilvl="0" w:tplc="0C09000F">
       <w:start w:val="1"/>
       <w:numFmt w:val="decimal"/>
@@ -6074,9 +7448,9 @@
     </w:lvl>
   </w:abstractNum>
   <w:abstractNum w:abstractNumId="5" w15:restartNumberingAfterBreak="0">
-    <w:nsid w:val="759776BF"/>
+    <w:nsid w:val="75800F00"/>
     <w:multiLevelType w:val="hybridMultilevel"/>
-    <w:tmpl w:val="29308B52"/>
+    <w:tmpl w:val="0646181E"/>
     <w:lvl w:ilvl="0" w:tplc="0C09000F">
       <w:start w:val="1"/>
       <w:numFmt w:val="decimal"/>
@@ -6163,9 +7537,9 @@
     </w:lvl>
   </w:abstractNum>
   <w:abstractNum w:abstractNumId="6" w15:restartNumberingAfterBreak="0">
-    <w:nsid w:val="7AFC55C2"/>
+    <w:nsid w:val="759776BF"/>
     <w:multiLevelType w:val="hybridMultilevel"/>
-    <w:tmpl w:val="3B12AEB8"/>
+    <w:tmpl w:val="29308B52"/>
     <w:lvl w:ilvl="0" w:tplc="0C09000F">
       <w:start w:val="1"/>
       <w:numFmt w:val="decimal"/>
@@ -6251,26 +7625,118 @@
       </w:pPr>
     </w:lvl>
   </w:abstractNum>
+  <w:abstractNum w:abstractNumId="7" w15:restartNumberingAfterBreak="0">
+    <w:nsid w:val="7AFC55C2"/>
+    <w:multiLevelType w:val="hybridMultilevel"/>
+    <w:tmpl w:val="3B12AEB8"/>
+    <w:lvl w:ilvl="0" w:tplc="0C09000F">
+      <w:start w:val="1"/>
+      <w:numFmt w:val="decimal"/>
+      <w:lvlText w:val="%1."/>
+      <w:lvlJc w:val="left"/>
+      <w:pPr>
+        <w:ind w:left="720" w:hanging="360"/>
+      </w:pPr>
+      <w:rPr>
+        <w:rFonts w:hint="default"/>
+      </w:rPr>
+    </w:lvl>
+    <w:lvl w:ilvl="1" w:tplc="0C090019">
+      <w:start w:val="1"/>
+      <w:numFmt w:val="lowerLetter"/>
+      <w:lvlText w:val="%2."/>
+      <w:lvlJc w:val="left"/>
+      <w:pPr>
+        <w:ind w:left="1440" w:hanging="360"/>
+      </w:pPr>
+    </w:lvl>
+    <w:lvl w:ilvl="2" w:tplc="0C09001B" w:tentative="1">
+      <w:start w:val="1"/>
+      <w:numFmt w:val="lowerRoman"/>
+      <w:lvlText w:val="%3."/>
+      <w:lvlJc w:val="right"/>
+      <w:pPr>
+        <w:ind w:left="2160" w:hanging="180"/>
+      </w:pPr>
+    </w:lvl>
+    <w:lvl w:ilvl="3" w:tplc="0C09000F" w:tentative="1">
+      <w:start w:val="1"/>
+      <w:numFmt w:val="decimal"/>
+      <w:lvlText w:val="%4."/>
+      <w:lvlJc w:val="left"/>
+      <w:pPr>
+        <w:ind w:left="2880" w:hanging="360"/>
+      </w:pPr>
+    </w:lvl>
+    <w:lvl w:ilvl="4" w:tplc="0C090019" w:tentative="1">
+      <w:start w:val="1"/>
+      <w:numFmt w:val="lowerLetter"/>
+      <w:lvlText w:val="%5."/>
+      <w:lvlJc w:val="left"/>
+      <w:pPr>
+        <w:ind w:left="3600" w:hanging="360"/>
+      </w:pPr>
+    </w:lvl>
+    <w:lvl w:ilvl="5" w:tplc="0C09001B" w:tentative="1">
+      <w:start w:val="1"/>
+      <w:numFmt w:val="lowerRoman"/>
+      <w:lvlText w:val="%6."/>
+      <w:lvlJc w:val="right"/>
+      <w:pPr>
+        <w:ind w:left="4320" w:hanging="180"/>
+      </w:pPr>
+    </w:lvl>
+    <w:lvl w:ilvl="6" w:tplc="0C09000F" w:tentative="1">
+      <w:start w:val="1"/>
+      <w:numFmt w:val="decimal"/>
+      <w:lvlText w:val="%7."/>
+      <w:lvlJc w:val="left"/>
+      <w:pPr>
+        <w:ind w:left="5040" w:hanging="360"/>
+      </w:pPr>
+    </w:lvl>
+    <w:lvl w:ilvl="7" w:tplc="0C090019" w:tentative="1">
+      <w:start w:val="1"/>
+      <w:numFmt w:val="lowerLetter"/>
+      <w:lvlText w:val="%8."/>
+      <w:lvlJc w:val="left"/>
+      <w:pPr>
+        <w:ind w:left="5760" w:hanging="360"/>
+      </w:pPr>
+    </w:lvl>
+    <w:lvl w:ilvl="8" w:tplc="0C09001B" w:tentative="1">
+      <w:start w:val="1"/>
+      <w:numFmt w:val="lowerRoman"/>
+      <w:lvlText w:val="%9."/>
+      <w:lvlJc w:val="right"/>
+      <w:pPr>
+        <w:ind w:left="6480" w:hanging="180"/>
+      </w:pPr>
+    </w:lvl>
+  </w:abstractNum>
   <w:num w:numId="1" w16cid:durableId="1696537609">
     <w:abstractNumId w:val="2"/>
   </w:num>
   <w:num w:numId="2" w16cid:durableId="589509675">
-    <w:abstractNumId w:val="4"/>
+    <w:abstractNumId w:val="5"/>
   </w:num>
   <w:num w:numId="3" w16cid:durableId="1299453372">
-    <w:abstractNumId w:val="3"/>
+    <w:abstractNumId w:val="4"/>
   </w:num>
   <w:num w:numId="4" w16cid:durableId="1590843587">
     <w:abstractNumId w:val="0"/>
   </w:num>
   <w:num w:numId="5" w16cid:durableId="245967484">
-    <w:abstractNumId w:val="5"/>
+    <w:abstractNumId w:val="6"/>
   </w:num>
   <w:num w:numId="6" w16cid:durableId="766076655">
-    <w:abstractNumId w:val="6"/>
+    <w:abstractNumId w:val="7"/>
   </w:num>
   <w:num w:numId="7" w16cid:durableId="467209737">
     <w:abstractNumId w:val="1"/>
+  </w:num>
+  <w:num w:numId="8" w16cid:durableId="842164739">
+    <w:abstractNumId w:val="3"/>
   </w:num>
 </w:numbering>
 </file>

</xml_diff>